<commit_message>
Finished documentation and made an normal dataset
</commit_message>
<xml_diff>
--- a/PLS-Documentation.docx
+++ b/PLS-Documentation.docx
@@ -328,9 +328,21 @@
     <w:p/>
     <w:p>
       <w:pPr>
+        <w:rPr>
+          <w:sz w:val="32"/>
+          <w:szCs w:val="32"/>
+        </w:rPr>
+      </w:pPr>
+      <w:r>
+        <w:br w:type="page"/>
+      </w:r>
+    </w:p>
+    <w:p>
+      <w:pPr>
         <w:pStyle w:val="Heading2"/>
       </w:pPr>
       <w:r>
+        <w:lastRenderedPageBreak/>
         <w:t>User Manual</w:t>
       </w:r>
     </w:p>
@@ -354,6 +366,9 @@
         <w:pStyle w:val="ListParagraph"/>
       </w:pPr>
       <w:r>
+        <w:rPr>
+          <w:noProof/>
+        </w:rPr>
         <w:drawing>
           <wp:inline distT="0" distB="0" distL="0" distR="0" wp14:anchorId="166EA45D" wp14:editId="10898C72">
             <wp:extent cx="5943600" cy="1425575"/>
@@ -420,14 +435,118 @@
         </w:numPr>
       </w:pPr>
       <w:r>
-        <w:t xml:space="preserve">To show the available </w:t>
+        <w:t>When showing the catalog, the book which aren’t available for rent automatically doesn’t show.</w:t>
       </w:r>
     </w:p>
     <w:p>
       <w:pPr>
         <w:pStyle w:val="ListParagraph"/>
-      </w:pPr>
-    </w:p>
+        <w:numPr>
+          <w:ilvl w:val="0"/>
+          <w:numId w:val="1"/>
+        </w:numPr>
+      </w:pPr>
+      <w:r>
+        <w:t>When searching for an book, you can search on all the properties of the book</w:t>
+      </w:r>
+    </w:p>
+    <w:p>
+      <w:pPr>
+        <w:pStyle w:val="ListParagraph"/>
+        <w:numPr>
+          <w:ilvl w:val="0"/>
+          <w:numId w:val="1"/>
+        </w:numPr>
+      </w:pPr>
+      <w:r>
+        <w:t>Lending an book requires the id’s corresponding to the available book and subscriber.</w:t>
+      </w:r>
+      <w:r>
+        <w:br/>
+        <w:t>To know which Book Id &amp; Subscriber Id to select, it is recommended to show the catalog and list of all subscribers first.</w:t>
+      </w:r>
+    </w:p>
+    <w:p>
+      <w:pPr>
+        <w:pStyle w:val="ListParagraph"/>
+        <w:numPr>
+          <w:ilvl w:val="0"/>
+          <w:numId w:val="1"/>
+        </w:numPr>
+      </w:pPr>
+      <w:r>
+        <w:t>When creating an backup, an backup of today will be made</w:t>
+      </w:r>
+    </w:p>
+    <w:p>
+      <w:pPr>
+        <w:pStyle w:val="ListParagraph"/>
+        <w:numPr>
+          <w:ilvl w:val="0"/>
+          <w:numId w:val="1"/>
+        </w:numPr>
+      </w:pPr>
+      <w:r>
+        <w:t>When restoring an backup, the application will restart itself with the restored backup data</w:t>
+      </w:r>
+    </w:p>
+    <w:p>
+      <w:pPr>
+        <w:pStyle w:val="ListParagraph"/>
+        <w:numPr>
+          <w:ilvl w:val="0"/>
+          <w:numId w:val="1"/>
+        </w:numPr>
+      </w:pPr>
+      <w:r>
+        <w:t xml:space="preserve">The user can return the book, an timestamp will be saved to the </w:t>
+      </w:r>
+      <w:proofErr w:type="spellStart"/>
+      <w:r>
+        <w:t>loanitem</w:t>
+      </w:r>
+      <w:proofErr w:type="spellEnd"/>
+      <w:r>
+        <w:t xml:space="preserve"> and the property Returned will be set on true. It is recommended to view the </w:t>
+      </w:r>
+      <w:proofErr w:type="spellStart"/>
+      <w:r>
+        <w:t>LoanAdministration</w:t>
+      </w:r>
+      <w:proofErr w:type="spellEnd"/>
+      <w:r>
+        <w:t xml:space="preserve"> first before returning an book. This way you can see which </w:t>
+      </w:r>
+      <w:proofErr w:type="spellStart"/>
+      <w:r>
+        <w:t>LoanId</w:t>
+      </w:r>
+      <w:proofErr w:type="spellEnd"/>
+      <w:r>
+        <w:t xml:space="preserve"> you should enter for returning it.</w:t>
+      </w:r>
+    </w:p>
+    <w:p>
+      <w:pPr>
+        <w:pStyle w:val="ListParagraph"/>
+        <w:numPr>
+          <w:ilvl w:val="0"/>
+          <w:numId w:val="1"/>
+        </w:numPr>
+      </w:pPr>
+      <w:r>
+        <w:t xml:space="preserve">You can add a new subscriber, the application will ask for an name and an </w:t>
+      </w:r>
+      <w:proofErr w:type="spellStart"/>
+      <w:r>
+        <w:t>adress</w:t>
+      </w:r>
+      <w:proofErr w:type="spellEnd"/>
+      <w:r>
+        <w:t>. After entering it a new subscriber will be saved and the generated id for that subscriber is also shown</w:t>
+      </w:r>
+    </w:p>
+    <w:p/>
     <w:sectPr>
       <w:pgSz w:w="12240" w:h="15840"/>
       <w:pgMar w:top="1440" w:right="1440" w:bottom="1440" w:left="1440" w:header="720" w:footer="720" w:gutter="0"/>

</xml_diff>